<commit_message>
Version FINALE du projet de génie logiciel !
Merci pour tout les gars !
</commit_message>
<xml_diff>
--- a/documents/v2.0/Manuels/Manuel_installation-utilisateur.docx
+++ b/documents/v2.0/Manuels/Manuel_installation-utilisateur.docx
@@ -578,7 +578,7 @@
           <w:r>
             <w:fldChar w:fldCharType="separate"/>
           </w:r>
-          <w:hyperlink w:anchor="_Toc264029293" w:history="1">
+          <w:hyperlink w:anchor="_Toc264030746" w:history="1">
             <w:r>
               <w:rPr>
                 <w:rStyle w:val="Lienhypertexte"/>
@@ -616,7 +616,7 @@
               <w:rPr>
                 <w:webHidden/>
               </w:rPr>
-              <w:instrText xml:space="preserve"> PAGEREF _Toc264029293 \h </w:instrText>
+              <w:instrText xml:space="preserve"> PAGEREF _Toc264030746 \h </w:instrText>
             </w:r>
             <w:r>
               <w:rPr>
@@ -657,7 +657,7 @@
               <w:lang w:val="fr-CH" w:eastAsia="fr-CH"/>
             </w:rPr>
           </w:pPr>
-          <w:hyperlink w:anchor="_Toc264029294" w:history="1">
+          <w:hyperlink w:anchor="_Toc264030747" w:history="1">
             <w:r>
               <w:rPr>
                 <w:rStyle w:val="Lienhypertexte"/>
@@ -700,7 +700,7 @@
                 <w:noProof/>
                 <w:webHidden/>
               </w:rPr>
-              <w:instrText xml:space="preserve"> PAGEREF _Toc264029294 \h </w:instrText>
+              <w:instrText xml:space="preserve"> PAGEREF _Toc264030747 \h </w:instrText>
             </w:r>
             <w:r>
               <w:rPr>
@@ -745,7 +745,7 @@
               <w:lang w:val="fr-CH" w:eastAsia="fr-CH"/>
             </w:rPr>
           </w:pPr>
-          <w:hyperlink w:anchor="_Toc264029295" w:history="1">
+          <w:hyperlink w:anchor="_Toc264030748" w:history="1">
             <w:r>
               <w:rPr>
                 <w:rStyle w:val="Lienhypertexte"/>
@@ -788,7 +788,7 @@
                 <w:noProof/>
                 <w:webHidden/>
               </w:rPr>
-              <w:instrText xml:space="preserve"> PAGEREF _Toc264029295 \h </w:instrText>
+              <w:instrText xml:space="preserve"> PAGEREF _Toc264030748 \h </w:instrText>
             </w:r>
             <w:r>
               <w:rPr>
@@ -833,7 +833,7 @@
               <w:lang w:val="fr-CH" w:eastAsia="fr-CH"/>
             </w:rPr>
           </w:pPr>
-          <w:hyperlink w:anchor="_Toc264029296" w:history="1">
+          <w:hyperlink w:anchor="_Toc264030749" w:history="1">
             <w:r>
               <w:rPr>
                 <w:rStyle w:val="Lienhypertexte"/>
@@ -876,7 +876,7 @@
                 <w:noProof/>
                 <w:webHidden/>
               </w:rPr>
-              <w:instrText xml:space="preserve"> PAGEREF _Toc264029296 \h </w:instrText>
+              <w:instrText xml:space="preserve"> PAGEREF _Toc264030749 \h </w:instrText>
             </w:r>
             <w:r>
               <w:rPr>
@@ -921,7 +921,7 @@
               <w:lang w:val="fr-CH" w:eastAsia="fr-CH"/>
             </w:rPr>
           </w:pPr>
-          <w:hyperlink w:anchor="_Toc264029297" w:history="1">
+          <w:hyperlink w:anchor="_Toc264030750" w:history="1">
             <w:r>
               <w:rPr>
                 <w:rStyle w:val="Lienhypertexte"/>
@@ -967,7 +967,7 @@
                 <w:noProof/>
                 <w:webHidden/>
               </w:rPr>
-              <w:instrText xml:space="preserve"> PAGEREF _Toc264029297 \h </w:instrText>
+              <w:instrText xml:space="preserve"> PAGEREF _Toc264030750 \h </w:instrText>
             </w:r>
             <w:r>
               <w:rPr>
@@ -1012,7 +1012,7 @@
               <w:lang w:val="fr-CH" w:eastAsia="fr-CH"/>
             </w:rPr>
           </w:pPr>
-          <w:hyperlink w:anchor="_Toc264029298" w:history="1">
+          <w:hyperlink w:anchor="_Toc264030751" w:history="1">
             <w:r>
               <w:rPr>
                 <w:rStyle w:val="Lienhypertexte"/>
@@ -1058,7 +1058,7 @@
                 <w:noProof/>
                 <w:webHidden/>
               </w:rPr>
-              <w:instrText xml:space="preserve"> PAGEREF _Toc264029298 \h </w:instrText>
+              <w:instrText xml:space="preserve"> PAGEREF _Toc264030751 \h </w:instrText>
             </w:r>
             <w:r>
               <w:rPr>
@@ -1099,7 +1099,7 @@
               <w:lang w:val="fr-CH" w:eastAsia="fr-CH"/>
             </w:rPr>
           </w:pPr>
-          <w:hyperlink w:anchor="_Toc264029299" w:history="1">
+          <w:hyperlink w:anchor="_Toc264030752" w:history="1">
             <w:r>
               <w:rPr>
                 <w:rStyle w:val="Lienhypertexte"/>
@@ -1137,7 +1137,7 @@
               <w:rPr>
                 <w:webHidden/>
               </w:rPr>
-              <w:instrText xml:space="preserve"> PAGEREF _Toc264029299 \h </w:instrText>
+              <w:instrText xml:space="preserve"> PAGEREF _Toc264030752 \h </w:instrText>
             </w:r>
             <w:r>
               <w:rPr>
@@ -1174,7 +1174,7 @@
               <w:lang w:val="fr-CH" w:eastAsia="fr-CH"/>
             </w:rPr>
           </w:pPr>
-          <w:hyperlink w:anchor="_Toc264029300" w:history="1">
+          <w:hyperlink w:anchor="_Toc264030753" w:history="1">
             <w:r>
               <w:rPr>
                 <w:rStyle w:val="Lienhypertexte"/>
@@ -1212,7 +1212,7 @@
               <w:rPr>
                 <w:webHidden/>
               </w:rPr>
-              <w:instrText xml:space="preserve"> PAGEREF _Toc264029300 \h </w:instrText>
+              <w:instrText xml:space="preserve"> PAGEREF _Toc264030753 \h </w:instrText>
             </w:r>
             <w:r>
               <w:rPr>
@@ -1229,7 +1229,7 @@
               <w:rPr>
                 <w:webHidden/>
               </w:rPr>
-              <w:t>4</w:t>
+              <w:t>5</w:t>
             </w:r>
             <w:r>
               <w:rPr>
@@ -1249,7 +1249,7 @@
               <w:lang w:val="fr-CH" w:eastAsia="fr-CH"/>
             </w:rPr>
           </w:pPr>
-          <w:hyperlink w:anchor="_Toc264029301" w:history="1">
+          <w:hyperlink w:anchor="_Toc264030754" w:history="1">
             <w:r>
               <w:rPr>
                 <w:rStyle w:val="Lienhypertexte"/>
@@ -1287,7 +1287,7 @@
               <w:rPr>
                 <w:webHidden/>
               </w:rPr>
-              <w:instrText xml:space="preserve"> PAGEREF _Toc264029301 \h </w:instrText>
+              <w:instrText xml:space="preserve"> PAGEREF _Toc264030754 \h </w:instrText>
             </w:r>
             <w:r>
               <w:rPr>
@@ -1328,7 +1328,7 @@
               <w:lang w:val="fr-CH" w:eastAsia="fr-CH"/>
             </w:rPr>
           </w:pPr>
-          <w:hyperlink w:anchor="_Toc264029302" w:history="1">
+          <w:hyperlink w:anchor="_Toc264030755" w:history="1">
             <w:r>
               <w:rPr>
                 <w:rStyle w:val="Lienhypertexte"/>
@@ -1371,7 +1371,7 @@
                 <w:noProof/>
                 <w:webHidden/>
               </w:rPr>
-              <w:instrText xml:space="preserve"> PAGEREF _Toc264029302 \h </w:instrText>
+              <w:instrText xml:space="preserve"> PAGEREF _Toc264030755 \h </w:instrText>
             </w:r>
             <w:r>
               <w:rPr>
@@ -1416,7 +1416,7 @@
               <w:lang w:val="fr-CH" w:eastAsia="fr-CH"/>
             </w:rPr>
           </w:pPr>
-          <w:hyperlink w:anchor="_Toc264029303" w:history="1">
+          <w:hyperlink w:anchor="_Toc264030756" w:history="1">
             <w:r>
               <w:rPr>
                 <w:rStyle w:val="Lienhypertexte"/>
@@ -1459,7 +1459,7 @@
                 <w:noProof/>
                 <w:webHidden/>
               </w:rPr>
-              <w:instrText xml:space="preserve"> PAGEREF _Toc264029303 \h </w:instrText>
+              <w:instrText xml:space="preserve"> PAGEREF _Toc264030756 \h </w:instrText>
             </w:r>
             <w:r>
               <w:rPr>
@@ -1479,7 +1479,7 @@
                 <w:noProof/>
                 <w:webHidden/>
               </w:rPr>
-              <w:t>6</w:t>
+              <w:t>7</w:t>
             </w:r>
             <w:r>
               <w:rPr>
@@ -1504,7 +1504,7 @@
               <w:lang w:val="fr-CH" w:eastAsia="fr-CH"/>
             </w:rPr>
           </w:pPr>
-          <w:hyperlink w:anchor="_Toc264029304" w:history="1">
+          <w:hyperlink w:anchor="_Toc264030757" w:history="1">
             <w:r>
               <w:rPr>
                 <w:rStyle w:val="Lienhypertexte"/>
@@ -1547,7 +1547,7 @@
                 <w:noProof/>
                 <w:webHidden/>
               </w:rPr>
-              <w:instrText xml:space="preserve"> PAGEREF _Toc264029304 \h </w:instrText>
+              <w:instrText xml:space="preserve"> PAGEREF _Toc264030757 \h </w:instrText>
             </w:r>
             <w:r>
               <w:rPr>
@@ -1592,7 +1592,7 @@
               <w:lang w:val="fr-CH" w:eastAsia="fr-CH"/>
             </w:rPr>
           </w:pPr>
-          <w:hyperlink w:anchor="_Toc264029305" w:history="1">
+          <w:hyperlink w:anchor="_Toc264030758" w:history="1">
             <w:r>
               <w:rPr>
                 <w:rStyle w:val="Lienhypertexte"/>
@@ -1635,7 +1635,7 @@
                 <w:noProof/>
                 <w:webHidden/>
               </w:rPr>
-              <w:instrText xml:space="preserve"> PAGEREF _Toc264029305 \h </w:instrText>
+              <w:instrText xml:space="preserve"> PAGEREF _Toc264030758 \h </w:instrText>
             </w:r>
             <w:r>
               <w:rPr>
@@ -1744,7 +1744,7 @@
           <w:noProof/>
         </w:rPr>
       </w:pPr>
-      <w:bookmarkStart w:id="0" w:name="_Toc264029293"/>
+      <w:bookmarkStart w:id="0" w:name="_Toc264030746"/>
       <w:r>
         <w:rPr>
           <w:noProof/>
@@ -1830,7 +1830,7 @@
           </wp:anchor>
         </w:drawing>
       </w:r>
-      <w:bookmarkStart w:id="1" w:name="_Toc264029294"/>
+      <w:bookmarkStart w:id="1" w:name="_Toc264030747"/>
       <w:r>
         <w:t>Installation de Java</w:t>
       </w:r>
@@ -1890,7 +1890,7 @@
       <w:pPr>
         <w:pStyle w:val="Titre2"/>
       </w:pPr>
-      <w:bookmarkStart w:id="2" w:name="_Toc264029295"/>
+      <w:bookmarkStart w:id="2" w:name="_Toc264030748"/>
       <w:r>
         <w:t>Installation du jeu</w:t>
       </w:r>
@@ -1962,7 +1962,7 @@
           <w:noProof/>
         </w:rPr>
       </w:pPr>
-      <w:bookmarkStart w:id="3" w:name="_Toc264029296"/>
+      <w:bookmarkStart w:id="3" w:name="_Toc264030749"/>
       <w:r>
         <w:rPr>
           <w:noProof/>
@@ -1990,7 +1990,7 @@
       <w:pPr>
         <w:pStyle w:val="Titre3"/>
       </w:pPr>
-      <w:bookmarkStart w:id="4" w:name="_Toc264029297"/>
+      <w:bookmarkStart w:id="4" w:name="_Toc264030750"/>
       <w:r>
         <w:t>Lancer le serveur d’enregistrement</w:t>
       </w:r>
@@ -2068,7 +2068,7 @@
       <w:pPr>
         <w:pStyle w:val="Titre3"/>
       </w:pPr>
-      <w:bookmarkStart w:id="5" w:name="_Toc264029298"/>
+      <w:bookmarkStart w:id="5" w:name="_Toc264030751"/>
       <w:r>
         <w:t>Se connecter au serveur d’enregistrement</w:t>
       </w:r>
@@ -2306,7 +2306,7 @@
         <w:rPr>
           <w:noProof/>
         </w:rPr>
-        <w:t>Jeu multijoueur</w:t>
+        <w:t>Jeu multi-joueur</w:t>
       </w:r>
       <w:r>
         <w:fldChar w:fldCharType="end"/>
@@ -2322,7 +2322,7 @@
       <w:pPr>
         <w:pStyle w:val="Titre1"/>
       </w:pPr>
-      <w:bookmarkStart w:id="6" w:name="_Toc264029299"/>
+      <w:bookmarkStart w:id="6" w:name="_Toc264030752"/>
       <w:r>
         <w:t>Ecran principal</w:t>
       </w:r>
@@ -2358,14 +2358,10 @@
         <w:fldChar w:fldCharType="separate"/>
       </w:r>
       <w:r>
-        <w:rPr>
-          <w:i/>
-        </w:rPr>
         <w:t xml:space="preserve">Figure </w:t>
       </w:r>
       <w:r>
         <w:rPr>
-          <w:i/>
           <w:noProof/>
         </w:rPr>
         <w:t>1</w:t>
@@ -2482,7 +2478,6 @@
           <w:sz w:val="28"/>
         </w:rPr>
       </w:pPr>
-      <w:bookmarkStart w:id="9" w:name="_Toc264029300"/>
       <w:r>
         <w:rPr>
           <w:noProof/>
@@ -2497,6 +2492,7 @@
           <w:noProof/>
         </w:rPr>
       </w:pPr>
+      <w:bookmarkStart w:id="9" w:name="_Toc264030753"/>
       <w:r>
         <w:rPr>
           <w:noProof/>
@@ -2703,7 +2699,7 @@
         </w:rPr>
       </w:pPr>
       <w:bookmarkStart w:id="10" w:name="_Ref137789637"/>
-      <w:bookmarkStart w:id="11" w:name="_Toc264029301"/>
+      <w:bookmarkStart w:id="11" w:name="_Toc264030754"/>
       <w:r>
         <w:rPr>
           <w:noProof/>
@@ -2753,7 +2749,7 @@
       <w:pPr>
         <w:pStyle w:val="Titre2"/>
       </w:pPr>
-      <w:bookmarkStart w:id="12" w:name="_Toc264029302"/>
+      <w:bookmarkStart w:id="12" w:name="_Toc264030755"/>
       <w:r>
         <w:t>Créer une partie</w:t>
       </w:r>
@@ -2806,14 +2802,10 @@
         <w:fldChar w:fldCharType="separate"/>
       </w:r>
       <w:r>
-        <w:rPr>
-          <w:i/>
-        </w:rPr>
         <w:t xml:space="preserve">Figure </w:t>
       </w:r>
       <w:r>
         <w:rPr>
-          <w:i/>
           <w:noProof/>
         </w:rPr>
         <w:t>4</w:t>
@@ -2917,7 +2909,7 @@
       <w:pPr>
         <w:pStyle w:val="Titre2"/>
       </w:pPr>
-      <w:bookmarkStart w:id="14" w:name="_Toc264029303"/>
+      <w:bookmarkStart w:id="14" w:name="_Toc264030756"/>
       <w:r>
         <w:lastRenderedPageBreak/>
         <w:t>Rejoindre une partie</w:t>
@@ -3043,7 +3035,7 @@
       <w:pPr>
         <w:pStyle w:val="Titre2"/>
       </w:pPr>
-      <w:bookmarkStart w:id="15" w:name="_Toc264029304"/>
+      <w:bookmarkStart w:id="15" w:name="_Toc264030757"/>
       <w:r>
         <w:t>Interface de jeu</w:t>
       </w:r>
@@ -3077,14 +3069,10 @@
         <w:fldChar w:fldCharType="separate"/>
       </w:r>
       <w:r>
-        <w:rPr>
-          <w:i/>
-        </w:rPr>
         <w:t xml:space="preserve">Figure </w:t>
       </w:r>
       <w:r>
         <w:rPr>
-          <w:i/>
           <w:noProof/>
         </w:rPr>
         <w:t>6</w:t>
@@ -3437,7 +3425,7 @@
       <w:pPr>
         <w:pStyle w:val="Titre2"/>
       </w:pPr>
-      <w:bookmarkStart w:id="17" w:name="_Toc264029305"/>
+      <w:bookmarkStart w:id="17" w:name="_Toc264030758"/>
       <w:r>
         <w:t>Jouer sur internet</w:t>
       </w:r>
@@ -3545,7 +3533,7 @@
         <w:rStyle w:val="Numrodepage"/>
         <w:noProof/>
       </w:rPr>
-      <w:t>2</w:t>
+      <w:t>8</w:t>
     </w:r>
     <w:r>
       <w:rPr>
@@ -9724,7 +9712,7 @@
 </file>
 
 <file path=customXml/itemProps2.xml><?xml version="1.0" encoding="utf-8"?>
-<ds:datastoreItem xmlns:ds="http://schemas.openxmlformats.org/officeDocument/2006/customXml" ds:itemID="{50F9CB88-5BB5-44F4-A411-067467D4DAD6}">
+<ds:datastoreItem xmlns:ds="http://schemas.openxmlformats.org/officeDocument/2006/customXml" ds:itemID="{C164612B-3C4C-4FB1-A631-2E5632A38EC2}">
   <ds:schemaRefs>
     <ds:schemaRef ds:uri="http://schemas.openxmlformats.org/officeDocument/2006/bibliography"/>
   </ds:schemaRefs>

</xml_diff>